<commit_message>
Added encryption to music pictures and mp3 files and decryption
</commit_message>
<xml_diff>
--- a/documents/Analysis Document.docx
+++ b/documents/Analysis Document.docx
@@ -1,6 +1,6 @@
 
 <file path=word/document.xml><?xml version="1.0" encoding="utf-8"?>
-<w:document xmlns:wpc="http://schemas.microsoft.com/office/word/2010/wordprocessingCanvas" xmlns:cx="http://schemas.microsoft.com/office/drawing/2014/chartex" xmlns:cx1="http://schemas.microsoft.com/office/drawing/2015/9/8/chartex" xmlns:cx2="http://schemas.microsoft.com/office/drawing/2015/10/21/chartex" xmlns:cx3="http://schemas.microsoft.com/office/drawing/2016/5/9/chartex" xmlns:cx4="http://schemas.microsoft.com/office/drawing/2016/5/10/chartex" xmlns:cx5="http://schemas.microsoft.com/office/drawing/2016/5/11/chartex" xmlns:cx6="http://schemas.microsoft.com/office/drawing/2016/5/12/chartex" xmlns:cx7="http://schemas.microsoft.com/office/drawing/2016/5/13/chartex" xmlns:cx8="http://schemas.microsoft.com/office/drawing/2016/5/14/chartex" xmlns:mc="http://schemas.openxmlformats.org/markup-compatibility/2006" xmlns:aink="http://schemas.microsoft.com/office/drawing/2016/ink" xmlns:am3d="http://schemas.microsoft.com/office/drawing/2017/model3d" xmlns:o="urn:schemas-microsoft-com:office:office" xmlns:oel="http://schemas.microsoft.com/office/2019/extlst" xmlns:r="http://schemas.openxmlformats.org/officeDocument/2006/relationships" xmlns:m="http://schemas.openxmlformats.org/officeDocument/2006/math" xmlns:v="urn:schemas-microsoft-com:vml" xmlns:wp14="http://schemas.microsoft.com/office/word/2010/wordprocessingDrawing" xmlns:wp="http://schemas.openxmlformats.org/drawingml/2006/wordprocessingDrawing" xmlns:w10="urn:schemas-microsoft-com:office:word" xmlns:w="http://schemas.openxmlformats.org/wordprocessingml/2006/main" xmlns:w14="http://schemas.microsoft.com/office/word/2010/wordml" xmlns:w15="http://schemas.microsoft.com/office/word/2012/wordml" xmlns:w16cex="http://schemas.microsoft.com/office/word/2018/wordml/cex" xmlns:w16cid="http://schemas.microsoft.com/office/word/2016/wordml/cid" xmlns:w16="http://schemas.microsoft.com/office/word/2018/wordml" xmlns:w16sdtdh="http://schemas.microsoft.com/office/word/2020/wordml/sdtdatahash" xmlns:w16se="http://schemas.microsoft.com/office/word/2015/wordml/symex" xmlns:wpg="http://schemas.microsoft.com/office/word/2010/wordprocessingGroup" xmlns:wpi="http://schemas.microsoft.com/office/word/2010/wordprocessingInk" xmlns:wne="http://schemas.microsoft.com/office/word/2006/wordml" xmlns:wps="http://schemas.microsoft.com/office/word/2010/wordprocessingShape" mc:Ignorable="w14 w15 w16se w16cid w16 w16cex w16sdtdh wp14">
+<w:document xmlns:wpc="http://schemas.microsoft.com/office/word/2010/wordprocessingCanvas" xmlns:cx="http://schemas.microsoft.com/office/drawing/2014/chartex" xmlns:cx1="http://schemas.microsoft.com/office/drawing/2015/9/8/chartex" xmlns:cx2="http://schemas.microsoft.com/office/drawing/2015/10/21/chartex" xmlns:cx3="http://schemas.microsoft.com/office/drawing/2016/5/9/chartex" xmlns:cx4="http://schemas.microsoft.com/office/drawing/2016/5/10/chartex" xmlns:cx5="http://schemas.microsoft.com/office/drawing/2016/5/11/chartex" xmlns:cx6="http://schemas.microsoft.com/office/drawing/2016/5/12/chartex" xmlns:cx7="http://schemas.microsoft.com/office/drawing/2016/5/13/chartex" xmlns:cx8="http://schemas.microsoft.com/office/drawing/2016/5/14/chartex" xmlns:mc="http://schemas.openxmlformats.org/markup-compatibility/2006" xmlns:aink="http://schemas.microsoft.com/office/drawing/2016/ink" xmlns:am3d="http://schemas.microsoft.com/office/drawing/2017/model3d" xmlns:o="urn:schemas-microsoft-com:office:office" xmlns:oel="http://schemas.microsoft.com/office/2019/extlst" xmlns:r="http://schemas.openxmlformats.org/officeDocument/2006/relationships" xmlns:m="http://schemas.openxmlformats.org/officeDocument/2006/math" xmlns:v="urn:schemas-microsoft-com:vml" xmlns:wp14="http://schemas.microsoft.com/office/word/2010/wordprocessingDrawing" xmlns:wp="http://schemas.openxmlformats.org/drawingml/2006/wordprocessingDrawing" xmlns:w10="urn:schemas-microsoft-com:office:word" xmlns:w="http://schemas.openxmlformats.org/wordprocessingml/2006/main" xmlns:w14="http://schemas.microsoft.com/office/word/2010/wordml" xmlns:w15="http://schemas.microsoft.com/office/word/2012/wordml" xmlns:w16cex="http://schemas.microsoft.com/office/word/2018/wordml/cex" xmlns:w16cid="http://schemas.microsoft.com/office/word/2016/wordml/cid" xmlns:w16="http://schemas.microsoft.com/office/word/2018/wordml" xmlns:w16du="http://schemas.microsoft.com/office/word/2023/wordml/word16du" xmlns:w16sdtdh="http://schemas.microsoft.com/office/word/2020/wordml/sdtdatahash" xmlns:w16se="http://schemas.microsoft.com/office/word/2015/wordml/symex" xmlns:wpg="http://schemas.microsoft.com/office/word/2010/wordprocessingGroup" xmlns:wpi="http://schemas.microsoft.com/office/word/2010/wordprocessingInk" xmlns:wne="http://schemas.microsoft.com/office/word/2006/wordml" xmlns:wps="http://schemas.microsoft.com/office/word/2010/wordprocessingShape" mc:Ignorable="w14 w15 w16se w16cid w16 w16cex w16sdtdh wp14">
   <w:body>
     <w:p>
       <w:pPr>
@@ -161,21 +161,12 @@
           <w:szCs w:val="24"/>
         </w:rPr>
       </w:pPr>
-      <w:proofErr w:type="spellStart"/>
-      <w:r>
-        <w:rPr>
-          <w:sz w:val="24"/>
-          <w:szCs w:val="24"/>
-        </w:rPr>
-        <w:t>YouSound</w:t>
-      </w:r>
-      <w:proofErr w:type="spellEnd"/>
-      <w:r>
-        <w:rPr>
-          <w:sz w:val="24"/>
-          <w:szCs w:val="24"/>
-        </w:rPr>
-        <w:t xml:space="preserve"> is an enterprise-grade university project, developed individually in the sixth semester. It is a fully featured music platform that aims to provide users with a</w:t>
+      <w:r>
+        <w:rPr>
+          <w:sz w:val="24"/>
+          <w:szCs w:val="24"/>
+        </w:rPr>
+        <w:t>YouSound is an enterprise-grade university project, developed individually in the sixth semester. It is a fully featured music platform that aims to provide users with a</w:t>
       </w:r>
       <w:r>
         <w:rPr>
@@ -1350,23 +1341,7 @@
           <w:sz w:val="24"/>
           <w:szCs w:val="24"/>
         </w:rPr>
-        <w:t xml:space="preserve"> and suitability for its scope. To develop an enterprise-grade application, </w:t>
-      </w:r>
-      <w:proofErr w:type="spellStart"/>
-      <w:r>
-        <w:rPr>
-          <w:sz w:val="24"/>
-          <w:szCs w:val="24"/>
-        </w:rPr>
-        <w:t>YouSound</w:t>
-      </w:r>
-      <w:proofErr w:type="spellEnd"/>
-      <w:r>
-        <w:rPr>
-          <w:sz w:val="24"/>
-          <w:szCs w:val="24"/>
-        </w:rPr>
-        <w:t xml:space="preserve"> should include the following non-functional requirements:</w:t>
+        <w:t xml:space="preserve"> and suitability for its scope. To develop an enterprise-grade application, YouSound should include the following non-functional requirements:</w:t>
       </w:r>
     </w:p>
     <w:p>
@@ -1427,6 +1402,35 @@
         </w:rPr>
         <w:t>Response Time: JMeter</w:t>
       </w:r>
+      <w:r>
+        <w:rPr>
+          <w:i/>
+          <w:iCs/>
+          <w:sz w:val="24"/>
+          <w:szCs w:val="24"/>
+        </w:rPr>
+        <w:t xml:space="preserve"> (200-500 </w:t>
+      </w:r>
+      <w:proofErr w:type="spellStart"/>
+      <w:r>
+        <w:rPr>
+          <w:i/>
+          <w:iCs/>
+          <w:sz w:val="24"/>
+          <w:szCs w:val="24"/>
+        </w:rPr>
+        <w:t>ms</w:t>
+      </w:r>
+      <w:proofErr w:type="spellEnd"/>
+      <w:r>
+        <w:rPr>
+          <w:i/>
+          <w:iCs/>
+          <w:sz w:val="24"/>
+          <w:szCs w:val="24"/>
+        </w:rPr>
+        <w:t>)</w:t>
+      </w:r>
     </w:p>
     <w:p>
       <w:pPr>
@@ -1460,6 +1464,15 @@
         </w:rPr>
         <w:t>: LoadRunner</w:t>
       </w:r>
+      <w:r>
+        <w:rPr>
+          <w:i/>
+          <w:iCs/>
+          <w:sz w:val="24"/>
+          <w:szCs w:val="24"/>
+        </w:rPr>
+        <w:t xml:space="preserve"> (5000 transactions per second)</w:t>
+      </w:r>
     </w:p>
     <w:p>
       <w:pPr>
@@ -1484,6 +1497,15 @@
         </w:rPr>
         <w:t>CPU Utilization: Prometheus</w:t>
       </w:r>
+      <w:r>
+        <w:rPr>
+          <w:i/>
+          <w:iCs/>
+          <w:sz w:val="24"/>
+          <w:szCs w:val="24"/>
+        </w:rPr>
+        <w:t xml:space="preserve"> (below 70% CPU)</w:t>
+      </w:r>
     </w:p>
     <w:p>
       <w:pPr>
@@ -1546,6 +1568,15 @@
         </w:rPr>
         <w:t>Test horizontal scalability.</w:t>
       </w:r>
+      <w:r>
+        <w:rPr>
+          <w:i/>
+          <w:iCs/>
+          <w:sz w:val="24"/>
+          <w:szCs w:val="24"/>
+        </w:rPr>
+        <w:t xml:space="preserve"> (Scale out to 10000 transactions)</w:t>
+      </w:r>
     </w:p>
     <w:p>
       <w:pPr>
@@ -1570,6 +1601,15 @@
         </w:rPr>
         <w:t>Test vertical scalability.</w:t>
       </w:r>
+      <w:r>
+        <w:rPr>
+          <w:i/>
+          <w:iCs/>
+          <w:sz w:val="24"/>
+          <w:szCs w:val="24"/>
+        </w:rPr>
+        <w:t xml:space="preserve"> </w:t>
+      </w:r>
     </w:p>
     <w:p>
       <w:pPr>
@@ -1594,6 +1634,15 @@
         </w:rPr>
         <w:t>Elasticity: LoadRunner</w:t>
       </w:r>
+      <w:r>
+        <w:rPr>
+          <w:i/>
+          <w:iCs/>
+          <w:sz w:val="24"/>
+          <w:szCs w:val="24"/>
+        </w:rPr>
+        <w:t xml:space="preserve"> (Scale up or down within 5 minutes)</w:t>
+      </w:r>
     </w:p>
     <w:p>
       <w:pPr>
@@ -1656,6 +1705,15 @@
         </w:rPr>
         <w:t>Measure time between system failures</w:t>
       </w:r>
+      <w:r>
+        <w:rPr>
+          <w:i/>
+          <w:iCs/>
+          <w:sz w:val="24"/>
+          <w:szCs w:val="24"/>
+        </w:rPr>
+        <w:t xml:space="preserve"> (500 hours ideally)</w:t>
+      </w:r>
     </w:p>
     <w:p>
       <w:pPr>
@@ -1680,6 +1738,15 @@
         </w:rPr>
         <w:t>Measure time of system fixes</w:t>
       </w:r>
+      <w:r>
+        <w:rPr>
+          <w:i/>
+          <w:iCs/>
+          <w:sz w:val="24"/>
+          <w:szCs w:val="24"/>
+        </w:rPr>
+        <w:t xml:space="preserve"> (1-3 hours ideally)</w:t>
+      </w:r>
     </w:p>
     <w:p>
       <w:pPr>
@@ -2250,15 +2317,7 @@
           <w:szCs w:val="24"/>
           <w:u w:val="single"/>
         </w:rPr>
-        <w:t xml:space="preserve">User uploads copyrighted music without </w:t>
-      </w:r>
-      <w:r>
-        <w:rPr>
-          <w:sz w:val="24"/>
-          <w:szCs w:val="24"/>
-          <w:u w:val="single"/>
-        </w:rPr>
-        <w:t>permission.</w:t>
+        <w:t>User uploads copyrighted music without permission.</w:t>
       </w:r>
     </w:p>
     <w:p>
@@ -2275,10 +2334,7 @@
         </w:numPr>
       </w:pPr>
       <w:r>
-        <w:t xml:space="preserve">User uploads a song that is owned by someone else without obtaining the necessary permissions or </w:t>
-      </w:r>
-      <w:r>
-        <w:t>licenses.</w:t>
+        <w:t>User uploads a song that is owned by someone else without obtaining the necessary permissions or licenses.</w:t>
       </w:r>
     </w:p>
     <w:p>
@@ -2290,10 +2346,7 @@
         </w:numPr>
       </w:pPr>
       <w:r>
-        <w:t xml:space="preserve">User intentionally or unintentionally uploads music that they do not have the rights to, which could result in legal action against the </w:t>
-      </w:r>
-      <w:r>
-        <w:t>company.</w:t>
+        <w:t>User intentionally or unintentionally uploads music that they do not have the rights to, which could result in legal action against the company.</w:t>
       </w:r>
     </w:p>
     <w:p>
@@ -2357,15 +2410,7 @@
           <w:szCs w:val="24"/>
           <w:u w:val="single"/>
         </w:rPr>
-        <w:t xml:space="preserve">User creates a fake artist </w:t>
-      </w:r>
-      <w:r>
-        <w:rPr>
-          <w:sz w:val="24"/>
-          <w:szCs w:val="24"/>
-          <w:u w:val="single"/>
-        </w:rPr>
-        <w:t>account.</w:t>
+        <w:t>User creates a fake artist account.</w:t>
       </w:r>
     </w:p>
     <w:p>
@@ -2382,10 +2427,7 @@
         </w:numPr>
       </w:pPr>
       <w:r>
-        <w:t xml:space="preserve">User creates an account pretending to be a well-known artist in order to deceive listeners and gain </w:t>
-      </w:r>
-      <w:r>
-        <w:t>exposure.</w:t>
+        <w:t>User creates an account pretending to be a well-known artist in order to deceive listeners and gain exposure.</w:t>
       </w:r>
     </w:p>
     <w:p>
@@ -2397,10 +2439,7 @@
         </w:numPr>
       </w:pPr>
       <w:r>
-        <w:t xml:space="preserve">User uses the fake artist account to upload their own music, which is against the platform's terms of </w:t>
-      </w:r>
-      <w:r>
-        <w:t>use.</w:t>
+        <w:t>User uses the fake artist account to upload their own music, which is against the platform's terms of use.</w:t>
       </w:r>
     </w:p>
     <w:p>
@@ -2424,16 +2463,7 @@
         <w:t>:</w:t>
       </w:r>
       <w:r>
-        <w:t xml:space="preserve"> </w:t>
-      </w:r>
-      <w:r>
-        <w:t xml:space="preserve">Implement a verification process for artist accounts to ensure that they are legitimate. This could include requiring artists to provide proof of their identity or requiring them to verify their account through a third-party service. Additionally, monitor for suspicious activity and </w:t>
-      </w:r>
-      <w:r>
-        <w:t>act</w:t>
-      </w:r>
-      <w:r>
-        <w:t xml:space="preserve"> against any users found to be creating fake accounts.</w:t>
+        <w:t xml:space="preserve"> Implement a verification process for artist accounts to ensure that they are legitimate. This could include requiring artists to provide proof of their identity or requiring them to verify their account through a third-party service. Additionally, monitor for suspicious activity and act against any users found to be creating fake accounts.</w:t>
       </w:r>
     </w:p>
     <w:p>
@@ -2479,15 +2509,7 @@
           <w:szCs w:val="24"/>
           <w:u w:val="single"/>
         </w:rPr>
-        <w:t xml:space="preserve">User engages in spamming or phishing </w:t>
-      </w:r>
-      <w:r>
-        <w:rPr>
-          <w:sz w:val="24"/>
-          <w:szCs w:val="24"/>
-          <w:u w:val="single"/>
-        </w:rPr>
-        <w:t>activities.</w:t>
+        <w:t>User engages in spamming or phishing activities.</w:t>
       </w:r>
     </w:p>
     <w:p>
@@ -2504,10 +2526,7 @@
         </w:numPr>
       </w:pPr>
       <w:r>
-        <w:t xml:space="preserve">User sends unsolicited messages or posts spam content on the </w:t>
-      </w:r>
-      <w:r>
-        <w:t>platform.</w:t>
+        <w:t>User sends unsolicited messages or posts spam content on the platform.</w:t>
       </w:r>
     </w:p>
     <w:p>
@@ -2519,10 +2538,7 @@
         </w:numPr>
       </w:pPr>
       <w:r>
-        <w:t xml:space="preserve">User sends phishing messages in an attempt to obtain sensitive information from other </w:t>
-      </w:r>
-      <w:r>
-        <w:t>users.</w:t>
+        <w:t>User sends phishing messages in an attempt to obtain sensitive information from other users.</w:t>
       </w:r>
     </w:p>
     <w:p>
@@ -2636,23 +2652,7 @@
           <w:szCs w:val="24"/>
           <w:u w:val="single"/>
         </w:rPr>
-        <w:t xml:space="preserve">: </w:t>
-      </w:r>
-      <w:r>
-        <w:rPr>
-          <w:sz w:val="24"/>
-          <w:szCs w:val="24"/>
-          <w:u w:val="single"/>
-        </w:rPr>
-        <w:t xml:space="preserve">Admin abuses their </w:t>
-      </w:r>
-      <w:r>
-        <w:rPr>
-          <w:sz w:val="24"/>
-          <w:szCs w:val="24"/>
-          <w:u w:val="single"/>
-        </w:rPr>
-        <w:t>privileges.</w:t>
+        <w:t>: Admin abuses their privileges.</w:t>
       </w:r>
     </w:p>
     <w:p>
@@ -2669,10 +2669,7 @@
         </w:numPr>
       </w:pPr>
       <w:r>
-        <w:t xml:space="preserve">Admin uses their access to user data for personal gain or to harm other </w:t>
-      </w:r>
-      <w:r>
-        <w:t>users.</w:t>
+        <w:t>Admin uses their access to user data for personal gain or to harm other users.</w:t>
       </w:r>
     </w:p>
     <w:p>
@@ -2684,10 +2681,7 @@
         </w:numPr>
       </w:pPr>
       <w:r>
-        <w:t xml:space="preserve">Admin deletes content or accounts without proper justification or due </w:t>
-      </w:r>
-      <w:r>
-        <w:t>process.</w:t>
+        <w:t>Admin deletes content or accounts without proper justification or due process.</w:t>
       </w:r>
     </w:p>
     <w:p>
@@ -2750,23 +2744,7 @@
           <w:szCs w:val="24"/>
           <w:u w:val="single"/>
         </w:rPr>
-        <w:t xml:space="preserve">: </w:t>
-      </w:r>
-      <w:r>
-        <w:rPr>
-          <w:sz w:val="24"/>
-          <w:szCs w:val="24"/>
-          <w:u w:val="single"/>
-        </w:rPr>
-        <w:t xml:space="preserve">User engages in hate speech or </w:t>
-      </w:r>
-      <w:r>
-        <w:rPr>
-          <w:sz w:val="24"/>
-          <w:szCs w:val="24"/>
-          <w:u w:val="single"/>
-        </w:rPr>
-        <w:t>harassment.</w:t>
+        <w:t>: User engages in hate speech or harassment.</w:t>
       </w:r>
     </w:p>
     <w:p>
@@ -2783,10 +2761,7 @@
         </w:numPr>
       </w:pPr>
       <w:r>
-        <w:t xml:space="preserve">User posts content or comments that contain hate speech, derogatory language, or </w:t>
-      </w:r>
-      <w:r>
-        <w:t>threats.</w:t>
+        <w:t>User posts content or comments that contain hate speech, derogatory language, or threats.</w:t>
       </w:r>
     </w:p>
     <w:p>
@@ -2798,10 +2773,7 @@
         </w:numPr>
       </w:pPr>
       <w:r>
-        <w:t xml:space="preserve">User repeatedly harasses other users through private messages or </w:t>
-      </w:r>
-      <w:r>
-        <w:t>comments.</w:t>
+        <w:t>User repeatedly harasses other users through private messages or comments.</w:t>
       </w:r>
     </w:p>
     <w:p>
@@ -2859,7 +2831,7 @@
 </file>
 
 <file path=word/numbering.xml><?xml version="1.0" encoding="utf-8"?>
-<w:numbering xmlns:wpc="http://schemas.microsoft.com/office/word/2010/wordprocessingCanvas" xmlns:cx="http://schemas.microsoft.com/office/drawing/2014/chartex" xmlns:cx1="http://schemas.microsoft.com/office/drawing/2015/9/8/chartex" xmlns:cx2="http://schemas.microsoft.com/office/drawing/2015/10/21/chartex" xmlns:cx3="http://schemas.microsoft.com/office/drawing/2016/5/9/chartex" xmlns:cx4="http://schemas.microsoft.com/office/drawing/2016/5/10/chartex" xmlns:cx5="http://schemas.microsoft.com/office/drawing/2016/5/11/chartex" xmlns:cx6="http://schemas.microsoft.com/office/drawing/2016/5/12/chartex" xmlns:cx7="http://schemas.microsoft.com/office/drawing/2016/5/13/chartex" xmlns:cx8="http://schemas.microsoft.com/office/drawing/2016/5/14/chartex" xmlns:mc="http://schemas.openxmlformats.org/markup-compatibility/2006" xmlns:aink="http://schemas.microsoft.com/office/drawing/2016/ink" xmlns:am3d="http://schemas.microsoft.com/office/drawing/2017/model3d" xmlns:o="urn:schemas-microsoft-com:office:office" xmlns:oel="http://schemas.microsoft.com/office/2019/extlst" xmlns:r="http://schemas.openxmlformats.org/officeDocument/2006/relationships" xmlns:m="http://schemas.openxmlformats.org/officeDocument/2006/math" xmlns:v="urn:schemas-microsoft-com:vml" xmlns:wp14="http://schemas.microsoft.com/office/word/2010/wordprocessingDrawing" xmlns:wp="http://schemas.openxmlformats.org/drawingml/2006/wordprocessingDrawing" xmlns:w10="urn:schemas-microsoft-com:office:word" xmlns:w="http://schemas.openxmlformats.org/wordprocessingml/2006/main" xmlns:w14="http://schemas.microsoft.com/office/word/2010/wordml" xmlns:w15="http://schemas.microsoft.com/office/word/2012/wordml" xmlns:w16cex="http://schemas.microsoft.com/office/word/2018/wordml/cex" xmlns:w16cid="http://schemas.microsoft.com/office/word/2016/wordml/cid" xmlns:w16="http://schemas.microsoft.com/office/word/2018/wordml" xmlns:w16sdtdh="http://schemas.microsoft.com/office/word/2020/wordml/sdtdatahash" xmlns:w16se="http://schemas.microsoft.com/office/word/2015/wordml/symex" xmlns:wpg="http://schemas.microsoft.com/office/word/2010/wordprocessingGroup" xmlns:wpi="http://schemas.microsoft.com/office/word/2010/wordprocessingInk" xmlns:wne="http://schemas.microsoft.com/office/word/2006/wordml" xmlns:wps="http://schemas.microsoft.com/office/word/2010/wordprocessingShape" mc:Ignorable="w14 w15 w16se w16cid w16 w16cex w16sdtdh wp14">
+<w:numbering xmlns:wpc="http://schemas.microsoft.com/office/word/2010/wordprocessingCanvas" xmlns:cx="http://schemas.microsoft.com/office/drawing/2014/chartex" xmlns:cx1="http://schemas.microsoft.com/office/drawing/2015/9/8/chartex" xmlns:cx2="http://schemas.microsoft.com/office/drawing/2015/10/21/chartex" xmlns:cx3="http://schemas.microsoft.com/office/drawing/2016/5/9/chartex" xmlns:cx4="http://schemas.microsoft.com/office/drawing/2016/5/10/chartex" xmlns:cx5="http://schemas.microsoft.com/office/drawing/2016/5/11/chartex" xmlns:cx6="http://schemas.microsoft.com/office/drawing/2016/5/12/chartex" xmlns:cx7="http://schemas.microsoft.com/office/drawing/2016/5/13/chartex" xmlns:cx8="http://schemas.microsoft.com/office/drawing/2016/5/14/chartex" xmlns:mc="http://schemas.openxmlformats.org/markup-compatibility/2006" xmlns:aink="http://schemas.microsoft.com/office/drawing/2016/ink" xmlns:am3d="http://schemas.microsoft.com/office/drawing/2017/model3d" xmlns:o="urn:schemas-microsoft-com:office:office" xmlns:oel="http://schemas.microsoft.com/office/2019/extlst" xmlns:r="http://schemas.openxmlformats.org/officeDocument/2006/relationships" xmlns:m="http://schemas.openxmlformats.org/officeDocument/2006/math" xmlns:v="urn:schemas-microsoft-com:vml" xmlns:wp14="http://schemas.microsoft.com/office/word/2010/wordprocessingDrawing" xmlns:wp="http://schemas.openxmlformats.org/drawingml/2006/wordprocessingDrawing" xmlns:w10="urn:schemas-microsoft-com:office:word" xmlns:w="http://schemas.openxmlformats.org/wordprocessingml/2006/main" xmlns:w14="http://schemas.microsoft.com/office/word/2010/wordml" xmlns:w15="http://schemas.microsoft.com/office/word/2012/wordml" xmlns:w16cex="http://schemas.microsoft.com/office/word/2018/wordml/cex" xmlns:w16cid="http://schemas.microsoft.com/office/word/2016/wordml/cid" xmlns:w16="http://schemas.microsoft.com/office/word/2018/wordml" xmlns:w16du="http://schemas.microsoft.com/office/word/2023/wordml/word16du" xmlns:w16sdtdh="http://schemas.microsoft.com/office/word/2020/wordml/sdtdatahash" xmlns:w16se="http://schemas.microsoft.com/office/word/2015/wordml/symex" xmlns:wpg="http://schemas.microsoft.com/office/word/2010/wordprocessingGroup" xmlns:wpi="http://schemas.microsoft.com/office/word/2010/wordprocessingInk" xmlns:wne="http://schemas.microsoft.com/office/word/2006/wordml" xmlns:wps="http://schemas.microsoft.com/office/word/2010/wordprocessingShape" mc:Ignorable="w14 w15 w16se w16cid w16 w16cex w16sdtdh wp14">
   <w:abstractNum w:abstractNumId="0" w15:restartNumberingAfterBreak="0">
     <w:nsid w:val="123D7044"/>
     <w:multiLevelType w:val="hybridMultilevel"/>

</xml_diff>